<commit_message>
ImportExport design decisions added
</commit_message>
<xml_diff>
--- a/Files/Coders Inc Design Decisions - Milestone 4.docx
+++ b/Files/Coders Inc Design Decisions - Milestone 4.docx
@@ -235,13 +235,66 @@
         </w:numPr>
       </w:pPr>
       <w:r>
-        <w:t>This reduces code duplicati</w:t>
+        <w:t>This reduces code duplication while minimizing impact of refactoring</w:t>
+      </w:r>
+    </w:p>
+    <w:p>
+      <w:pPr>
+        <w:pStyle w:val="Heading1"/>
+      </w:pPr>
+      <w:r>
+        <w:t xml:space="preserve">Serialized </w:t>
+      </w:r>
+      <w:proofErr w:type="spellStart"/>
+      <w:r>
+        <w:t>DataModel</w:t>
+      </w:r>
+      <w:proofErr w:type="spellEnd"/>
+      <w:r>
+        <w:t xml:space="preserve"> and Importing and Exporting</w:t>
+      </w:r>
+    </w:p>
+    <w:p>
+      <w:pPr>
+        <w:pStyle w:val="ListParagraph"/>
+        <w:numPr>
+          <w:ilvl w:val="0"/>
+          <w:numId w:val="13"/>
+        </w:numPr>
+      </w:pPr>
+      <w:r>
+        <w:t xml:space="preserve">To easily import and export any data set within the program, all classes within the </w:t>
+      </w:r>
+      <w:proofErr w:type="spellStart"/>
+      <w:r>
+        <w:t>DataModel</w:t>
+      </w:r>
+      <w:proofErr w:type="spellEnd"/>
+      <w:r>
+        <w:t xml:space="preserve"> package implements the Serializable interface. </w:t>
+      </w:r>
+    </w:p>
+    <w:p>
+      <w:pPr>
+        <w:pStyle w:val="ListParagraph"/>
+        <w:numPr>
+          <w:ilvl w:val="1"/>
+          <w:numId w:val="13"/>
+        </w:numPr>
+      </w:pPr>
+      <w:r>
+        <w:t xml:space="preserve">This allows the entire </w:t>
+      </w:r>
+      <w:proofErr w:type="spellStart"/>
+      <w:r>
+        <w:t>DimensionalSpace</w:t>
+      </w:r>
+      <w:proofErr w:type="spellEnd"/>
+      <w:r>
+        <w:t xml:space="preserve"> and all data it holds to be sent to an Object output stream to be easily saved in a file.</w:t>
       </w:r>
       <w:bookmarkStart w:id="0" w:name="_GoBack"/>
       <w:bookmarkEnd w:id="0"/>
-      <w:r>
-        <w:t>on while minimizing impact of refactoring</w:t>
-      </w:r>
     </w:p>
     <w:sectPr>
       <w:pgSz w:w="12240" w:h="15840"/>
@@ -595,6 +648,119 @@
     </w:lvl>
   </w:abstractNum>
   <w:abstractNum w:abstractNumId="3" w15:restartNumberingAfterBreak="0">
+    <w:nsid w:val="2A4724C9"/>
+    <w:multiLevelType w:val="hybridMultilevel"/>
+    <w:tmpl w:val="CD7CCA00"/>
+    <w:lvl w:ilvl="0" w:tplc="08090001">
+      <w:start w:val="1"/>
+      <w:numFmt w:val="bullet"/>
+      <w:lvlText w:val=""/>
+      <w:lvlJc w:val="left"/>
+      <w:pPr>
+        <w:ind w:left="720" w:hanging="360"/>
+      </w:pPr>
+      <w:rPr>
+        <w:rFonts w:ascii="Symbol" w:hAnsi="Symbol" w:hint="default"/>
+      </w:rPr>
+    </w:lvl>
+    <w:lvl w:ilvl="1" w:tplc="08090003">
+      <w:start w:val="1"/>
+      <w:numFmt w:val="bullet"/>
+      <w:lvlText w:val="o"/>
+      <w:lvlJc w:val="left"/>
+      <w:pPr>
+        <w:ind w:left="1440" w:hanging="360"/>
+      </w:pPr>
+      <w:rPr>
+        <w:rFonts w:ascii="Courier New" w:hAnsi="Courier New" w:cs="Courier New" w:hint="default"/>
+      </w:rPr>
+    </w:lvl>
+    <w:lvl w:ilvl="2" w:tplc="08090005" w:tentative="1">
+      <w:start w:val="1"/>
+      <w:numFmt w:val="bullet"/>
+      <w:lvlText w:val=""/>
+      <w:lvlJc w:val="left"/>
+      <w:pPr>
+        <w:ind w:left="2160" w:hanging="360"/>
+      </w:pPr>
+      <w:rPr>
+        <w:rFonts w:ascii="Wingdings" w:hAnsi="Wingdings" w:hint="default"/>
+      </w:rPr>
+    </w:lvl>
+    <w:lvl w:ilvl="3" w:tplc="08090001" w:tentative="1">
+      <w:start w:val="1"/>
+      <w:numFmt w:val="bullet"/>
+      <w:lvlText w:val=""/>
+      <w:lvlJc w:val="left"/>
+      <w:pPr>
+        <w:ind w:left="2880" w:hanging="360"/>
+      </w:pPr>
+      <w:rPr>
+        <w:rFonts w:ascii="Symbol" w:hAnsi="Symbol" w:hint="default"/>
+      </w:rPr>
+    </w:lvl>
+    <w:lvl w:ilvl="4" w:tplc="08090003" w:tentative="1">
+      <w:start w:val="1"/>
+      <w:numFmt w:val="bullet"/>
+      <w:lvlText w:val="o"/>
+      <w:lvlJc w:val="left"/>
+      <w:pPr>
+        <w:ind w:left="3600" w:hanging="360"/>
+      </w:pPr>
+      <w:rPr>
+        <w:rFonts w:ascii="Courier New" w:hAnsi="Courier New" w:cs="Courier New" w:hint="default"/>
+      </w:rPr>
+    </w:lvl>
+    <w:lvl w:ilvl="5" w:tplc="08090005" w:tentative="1">
+      <w:start w:val="1"/>
+      <w:numFmt w:val="bullet"/>
+      <w:lvlText w:val=""/>
+      <w:lvlJc w:val="left"/>
+      <w:pPr>
+        <w:ind w:left="4320" w:hanging="360"/>
+      </w:pPr>
+      <w:rPr>
+        <w:rFonts w:ascii="Wingdings" w:hAnsi="Wingdings" w:hint="default"/>
+      </w:rPr>
+    </w:lvl>
+    <w:lvl w:ilvl="6" w:tplc="08090001" w:tentative="1">
+      <w:start w:val="1"/>
+      <w:numFmt w:val="bullet"/>
+      <w:lvlText w:val=""/>
+      <w:lvlJc w:val="left"/>
+      <w:pPr>
+        <w:ind w:left="5040" w:hanging="360"/>
+      </w:pPr>
+      <w:rPr>
+        <w:rFonts w:ascii="Symbol" w:hAnsi="Symbol" w:hint="default"/>
+      </w:rPr>
+    </w:lvl>
+    <w:lvl w:ilvl="7" w:tplc="08090003" w:tentative="1">
+      <w:start w:val="1"/>
+      <w:numFmt w:val="bullet"/>
+      <w:lvlText w:val="o"/>
+      <w:lvlJc w:val="left"/>
+      <w:pPr>
+        <w:ind w:left="5760" w:hanging="360"/>
+      </w:pPr>
+      <w:rPr>
+        <w:rFonts w:ascii="Courier New" w:hAnsi="Courier New" w:cs="Courier New" w:hint="default"/>
+      </w:rPr>
+    </w:lvl>
+    <w:lvl w:ilvl="8" w:tplc="08090005" w:tentative="1">
+      <w:start w:val="1"/>
+      <w:numFmt w:val="bullet"/>
+      <w:lvlText w:val=""/>
+      <w:lvlJc w:val="left"/>
+      <w:pPr>
+        <w:ind w:left="6480" w:hanging="360"/>
+      </w:pPr>
+      <w:rPr>
+        <w:rFonts w:ascii="Wingdings" w:hAnsi="Wingdings" w:hint="default"/>
+      </w:rPr>
+    </w:lvl>
+  </w:abstractNum>
+  <w:abstractNum w:abstractNumId="4" w15:restartNumberingAfterBreak="0">
     <w:nsid w:val="41080989"/>
     <w:multiLevelType w:val="hybridMultilevel"/>
     <w:tmpl w:val="17986DA2"/>
@@ -707,7 +873,7 @@
       </w:rPr>
     </w:lvl>
   </w:abstractNum>
-  <w:abstractNum w:abstractNumId="4" w15:restartNumberingAfterBreak="0">
+  <w:abstractNum w:abstractNumId="5" w15:restartNumberingAfterBreak="0">
     <w:nsid w:val="411D3763"/>
     <w:multiLevelType w:val="hybridMultilevel"/>
     <w:tmpl w:val="9E32907C"/>
@@ -820,7 +986,7 @@
       </w:rPr>
     </w:lvl>
   </w:abstractNum>
-  <w:abstractNum w:abstractNumId="5" w15:restartNumberingAfterBreak="0">
+  <w:abstractNum w:abstractNumId="6" w15:restartNumberingAfterBreak="0">
     <w:nsid w:val="49A1645D"/>
     <w:multiLevelType w:val="hybridMultilevel"/>
     <w:tmpl w:val="115C6FD0"/>
@@ -933,7 +1099,7 @@
       </w:rPr>
     </w:lvl>
   </w:abstractNum>
-  <w:abstractNum w:abstractNumId="6" w15:restartNumberingAfterBreak="0">
+  <w:abstractNum w:abstractNumId="7" w15:restartNumberingAfterBreak="0">
     <w:nsid w:val="4B9557AB"/>
     <w:multiLevelType w:val="hybridMultilevel"/>
     <w:tmpl w:val="C624FB72"/>
@@ -1046,7 +1212,7 @@
       </w:rPr>
     </w:lvl>
   </w:abstractNum>
-  <w:abstractNum w:abstractNumId="7" w15:restartNumberingAfterBreak="0">
+  <w:abstractNum w:abstractNumId="8" w15:restartNumberingAfterBreak="0">
     <w:nsid w:val="53E83F62"/>
     <w:multiLevelType w:val="hybridMultilevel"/>
     <w:tmpl w:val="B80E8FE2"/>
@@ -1159,7 +1325,7 @@
       </w:rPr>
     </w:lvl>
   </w:abstractNum>
-  <w:abstractNum w:abstractNumId="8" w15:restartNumberingAfterBreak="0">
+  <w:abstractNum w:abstractNumId="9" w15:restartNumberingAfterBreak="0">
     <w:nsid w:val="5B5B74DF"/>
     <w:multiLevelType w:val="hybridMultilevel"/>
     <w:tmpl w:val="DEC258A6"/>
@@ -1272,7 +1438,7 @@
       </w:rPr>
     </w:lvl>
   </w:abstractNum>
-  <w:abstractNum w:abstractNumId="9" w15:restartNumberingAfterBreak="0">
+  <w:abstractNum w:abstractNumId="10" w15:restartNumberingAfterBreak="0">
     <w:nsid w:val="5F644A80"/>
     <w:multiLevelType w:val="hybridMultilevel"/>
     <w:tmpl w:val="CBAADE6E"/>
@@ -1385,7 +1551,7 @@
       </w:rPr>
     </w:lvl>
   </w:abstractNum>
-  <w:abstractNum w:abstractNumId="10" w15:restartNumberingAfterBreak="0">
+  <w:abstractNum w:abstractNumId="11" w15:restartNumberingAfterBreak="0">
     <w:nsid w:val="715A5A5C"/>
     <w:multiLevelType w:val="hybridMultilevel"/>
     <w:tmpl w:val="973AF6D6"/>
@@ -1498,7 +1664,7 @@
       </w:rPr>
     </w:lvl>
   </w:abstractNum>
-  <w:abstractNum w:abstractNumId="11" w15:restartNumberingAfterBreak="0">
+  <w:abstractNum w:abstractNumId="12" w15:restartNumberingAfterBreak="0">
     <w:nsid w:val="77442BBA"/>
     <w:multiLevelType w:val="hybridMultilevel"/>
     <w:tmpl w:val="74E87206"/>
@@ -1615,25 +1781,25 @@
     <w:abstractNumId w:val="0"/>
   </w:num>
   <w:num w:numId="2">
+    <w:abstractNumId w:val="5"/>
+  </w:num>
+  <w:num w:numId="3">
     <w:abstractNumId w:val="4"/>
   </w:num>
-  <w:num w:numId="3">
-    <w:abstractNumId w:val="3"/>
+  <w:num w:numId="4">
+    <w:abstractNumId w:val="12"/>
   </w:num>
-  <w:num w:numId="4">
+  <w:num w:numId="5">
+    <w:abstractNumId w:val="10"/>
+  </w:num>
+  <w:num w:numId="6">
     <w:abstractNumId w:val="11"/>
   </w:num>
-  <w:num w:numId="5">
-    <w:abstractNumId w:val="9"/>
-  </w:num>
-  <w:num w:numId="6">
-    <w:abstractNumId w:val="10"/>
-  </w:num>
   <w:num w:numId="7">
-    <w:abstractNumId w:val="5"/>
+    <w:abstractNumId w:val="6"/>
   </w:num>
   <w:num w:numId="8">
-    <w:abstractNumId w:val="6"/>
+    <w:abstractNumId w:val="7"/>
   </w:num>
   <w:num w:numId="9">
     <w:abstractNumId w:val="1"/>
@@ -1642,10 +1808,13 @@
     <w:abstractNumId w:val="2"/>
   </w:num>
   <w:num w:numId="11">
+    <w:abstractNumId w:val="9"/>
+  </w:num>
+  <w:num w:numId="12">
     <w:abstractNumId w:val="8"/>
   </w:num>
-  <w:num w:numId="12">
-    <w:abstractNumId w:val="7"/>
+  <w:num w:numId="13">
+    <w:abstractNumId w:val="3"/>
   </w:num>
 </w:numbering>
 </file>
@@ -1773,6 +1942,7 @@
     <w:lsdException w:name="HTML Sample" w:semiHidden="1" w:unhideWhenUsed="1"/>
     <w:lsdException w:name="HTML Typewriter" w:semiHidden="1" w:unhideWhenUsed="1"/>
     <w:lsdException w:name="HTML Variable" w:semiHidden="1" w:unhideWhenUsed="1"/>
+    <w:lsdException w:name="Normal Table" w:semiHidden="1" w:unhideWhenUsed="1"/>
     <w:lsdException w:name="annotation subject" w:semiHidden="1" w:unhideWhenUsed="1"/>
     <w:lsdException w:name="No List" w:semiHidden="1" w:unhideWhenUsed="1"/>
     <w:lsdException w:name="Outline List 1" w:semiHidden="1" w:unhideWhenUsed="1"/>
@@ -1816,8 +1986,10 @@
     <w:lsdException w:name="Table Elegant" w:semiHidden="1" w:unhideWhenUsed="1"/>
     <w:lsdException w:name="Table Professional" w:semiHidden="1" w:unhideWhenUsed="1"/>
     <w:lsdException w:name="Table Subtle 1" w:semiHidden="1" w:unhideWhenUsed="1"/>
+    <w:lsdException w:name="Table Subtle 2" w:semiHidden="1" w:unhideWhenUsed="1"/>
     <w:lsdException w:name="Table Web 1" w:semiHidden="1" w:unhideWhenUsed="1"/>
     <w:lsdException w:name="Table Web 2" w:semiHidden="1" w:unhideWhenUsed="1"/>
+    <w:lsdException w:name="Table Web 3" w:semiHidden="1" w:unhideWhenUsed="1"/>
     <w:lsdException w:name="Balloon Text" w:semiHidden="1" w:unhideWhenUsed="1"/>
     <w:lsdException w:name="Table Grid" w:uiPriority="39"/>
     <w:lsdException w:name="Table Theme" w:semiHidden="1" w:unhideWhenUsed="1"/>

</xml_diff>

<commit_message>
Added more ImportExport design decisions
</commit_message>
<xml_diff>
--- a/Files/Coders Inc Design Decisions - Milestone 4.docx
+++ b/Files/Coders Inc Design Decisions - Milestone 4.docx
@@ -293,8 +293,52 @@
       <w:r>
         <w:t xml:space="preserve"> and all data it holds to be sent to an Object output stream to be easily saved in a file.</w:t>
       </w:r>
+    </w:p>
+    <w:p>
+      <w:pPr>
+        <w:pStyle w:val="ListParagraph"/>
+        <w:numPr>
+          <w:ilvl w:val="1"/>
+          <w:numId w:val="13"/>
+        </w:numPr>
+      </w:pPr>
+      <w:proofErr w:type="spellStart"/>
+      <w:r>
+        <w:t>SerialImport</w:t>
+      </w:r>
+      <w:proofErr w:type="spellEnd"/>
+      <w:r>
+        <w:t xml:space="preserve"> and </w:t>
+      </w:r>
+      <w:proofErr w:type="spellStart"/>
+      <w:r>
+        <w:t>SerialExport</w:t>
+      </w:r>
+      <w:proofErr w:type="spellEnd"/>
+      <w:r>
+        <w:t xml:space="preserve"> were put into separate classes </w:t>
+      </w:r>
+      <w:proofErr w:type="gramStart"/>
+      <w:r>
+        <w:t>so as to</w:t>
+      </w:r>
+      <w:proofErr w:type="gramEnd"/>
+      <w:r>
+        <w:t xml:space="preserve"> not give </w:t>
+      </w:r>
+      <w:proofErr w:type="spellStart"/>
+      <w:r>
+        <w:t>DimensionalSpace</w:t>
+      </w:r>
+      <w:proofErr w:type="spellEnd"/>
+      <w:r>
+        <w:t xml:space="preserve"> too many responsibilities. These classes also handle the exportation and importation of Point and Cell objects as well.</w:t>
+      </w:r>
       <w:bookmarkStart w:id="0" w:name="_GoBack"/>
       <w:bookmarkEnd w:id="0"/>
+      <w:r>
+        <w:t xml:space="preserve"> </w:t>
+      </w:r>
     </w:p>
     <w:sectPr>
       <w:pgSz w:w="12240" w:h="15840"/>

</xml_diff>